<commit_message>
Did some for LB5 and LB6
</commit_message>
<xml_diff>
--- a/LB5/05_08_Fursik Ошибки.docx
+++ b/LB5/05_08_Fursik Ошибки.docx
@@ -1680,7 +1680,7 @@
           <v:shape id="_x0000_i1025" type="#_x0000_t75" style="width:138.6pt;height:18.6pt" o:ole="">
             <v:imagedata r:id="rId5" o:title=""/>
           </v:shape>
-          <o:OLEObject Type="Embed" ProgID="Equation.3" ShapeID="_x0000_i1025" DrawAspect="Content" ObjectID="_1698568789" r:id="rId6"/>
+          <o:OLEObject Type="Embed" ProgID="Equation.3" ShapeID="_x0000_i1025" DrawAspect="Content" ObjectID="_1698569151" r:id="rId6"/>
         </w:object>
       </w:r>
       <w:r>
@@ -1741,7 +1741,7 @@
           <v:shape id="_x0000_i1026" type="#_x0000_t75" style="width:16.2pt;height:18pt" o:ole="">
             <v:imagedata r:id="rId7" o:title=""/>
           </v:shape>
-          <o:OLEObject Type="Embed" ProgID="Equation.3" ShapeID="_x0000_i1026" DrawAspect="Content" ObjectID="_1698568790" r:id="rId8"/>
+          <o:OLEObject Type="Embed" ProgID="Equation.3" ShapeID="_x0000_i1026" DrawAspect="Content" ObjectID="_1698569152" r:id="rId8"/>
         </w:object>
       </w:r>
       <w:r>
@@ -1778,7 +1778,7 @@
           <v:shape id="_x0000_i1027" type="#_x0000_t75" style="width:24.6pt;height:18.6pt" o:ole="">
             <v:imagedata r:id="rId9" o:title=""/>
           </v:shape>
-          <o:OLEObject Type="Embed" ProgID="Equation.3" ShapeID="_x0000_i1027" DrawAspect="Content" ObjectID="_1698568791" r:id="rId10"/>
+          <o:OLEObject Type="Embed" ProgID="Equation.3" ShapeID="_x0000_i1027" DrawAspect="Content" ObjectID="_1698569153" r:id="rId10"/>
         </w:object>
       </w:r>
       <w:r>
@@ -1815,7 +1815,7 @@
           <v:shape id="_x0000_i1028" type="#_x0000_t75" style="width:20.4pt;height:18pt" o:ole="">
             <v:imagedata r:id="rId11" o:title=""/>
           </v:shape>
-          <o:OLEObject Type="Embed" ProgID="Equation.3" ShapeID="_x0000_i1028" DrawAspect="Content" ObjectID="_1698568792" r:id="rId12"/>
+          <o:OLEObject Type="Embed" ProgID="Equation.3" ShapeID="_x0000_i1028" DrawAspect="Content" ObjectID="_1698569154" r:id="rId12"/>
         </w:object>
       </w:r>
       <w:r>
@@ -2458,7 +2458,7 @@
           <v:shape id="_x0000_i1029" type="#_x0000_t75" style="width:16.2pt;height:18pt" o:ole="">
             <v:imagedata r:id="rId7" o:title=""/>
           </v:shape>
-          <o:OLEObject Type="Embed" ProgID="Equation.3" ShapeID="_x0000_i1029" DrawAspect="Content" ObjectID="_1698568793" r:id="rId13"/>
+          <o:OLEObject Type="Embed" ProgID="Equation.3" ShapeID="_x0000_i1029" DrawAspect="Content" ObjectID="_1698569155" r:id="rId13"/>
         </w:object>
       </w:r>
       <w:r>
@@ -2577,7 +2577,7 @@
           <v:shape id="_x0000_i1030" type="#_x0000_t75" style="width:170.4pt;height:18pt" o:ole="">
             <v:imagedata r:id="rId14" o:title=""/>
           </v:shape>
-          <o:OLEObject Type="Embed" ProgID="Equation.3" ShapeID="_x0000_i1030" DrawAspect="Content" ObjectID="_1698568794" r:id="rId15"/>
+          <o:OLEObject Type="Embed" ProgID="Equation.3" ShapeID="_x0000_i1030" DrawAspect="Content" ObjectID="_1698569156" r:id="rId15"/>
         </w:object>
       </w:r>
       <w:r>
@@ -2621,7 +2621,7 @@
           <v:shape id="_x0000_i1031" type="#_x0000_t75" style="width:30pt;height:18pt" o:ole="">
             <v:imagedata r:id="rId16" o:title=""/>
           </v:shape>
-          <o:OLEObject Type="Embed" ProgID="Equation.3" ShapeID="_x0000_i1031" DrawAspect="Content" ObjectID="_1698568795" r:id="rId17"/>
+          <o:OLEObject Type="Embed" ProgID="Equation.3" ShapeID="_x0000_i1031" DrawAspect="Content" ObjectID="_1698569157" r:id="rId17"/>
         </w:object>
       </w:r>
       <w:r>
@@ -2645,7 +2645,7 @@
           <v:shape id="_x0000_i1032" type="#_x0000_t75" style="width:30pt;height:18pt" o:ole="">
             <v:imagedata r:id="rId18" o:title=""/>
           </v:shape>
-          <o:OLEObject Type="Embed" ProgID="Equation.3" ShapeID="_x0000_i1032" DrawAspect="Content" ObjectID="_1698568796" r:id="rId19"/>
+          <o:OLEObject Type="Embed" ProgID="Equation.3" ShapeID="_x0000_i1032" DrawAspect="Content" ObjectID="_1698569158" r:id="rId19"/>
         </w:object>
       </w:r>
       <w:r>
@@ -2723,7 +2723,7 @@
           <v:shape id="_x0000_i1033" type="#_x0000_t75" style="width:90pt;height:18.6pt" o:ole="">
             <v:imagedata r:id="rId20" o:title=""/>
           </v:shape>
-          <o:OLEObject Type="Embed" ProgID="Equation.3" ShapeID="_x0000_i1033" DrawAspect="Content" ObjectID="_1698568797" r:id="rId21"/>
+          <o:OLEObject Type="Embed" ProgID="Equation.3" ShapeID="_x0000_i1033" DrawAspect="Content" ObjectID="_1698569159" r:id="rId21"/>
         </w:object>
       </w:r>
       <w:r>
@@ -2767,7 +2767,7 @@
           <v:shape id="_x0000_i1034" type="#_x0000_t75" style="width:27pt;height:18.6pt" o:ole="">
             <v:imagedata r:id="rId22" o:title=""/>
           </v:shape>
-          <o:OLEObject Type="Embed" ProgID="Equation.3" ShapeID="_x0000_i1034" DrawAspect="Content" ObjectID="_1698568798" r:id="rId23"/>
+          <o:OLEObject Type="Embed" ProgID="Equation.3" ShapeID="_x0000_i1034" DrawAspect="Content" ObjectID="_1698569160" r:id="rId23"/>
         </w:object>
       </w:r>
       <w:r>
@@ -2833,7 +2833,7 @@
           <v:shape id="_x0000_i1035" type="#_x0000_t75" style="width:123.6pt;height:18.6pt" o:ole="">
             <v:imagedata r:id="rId24" o:title=""/>
           </v:shape>
-          <o:OLEObject Type="Embed" ProgID="Equation.3" ShapeID="_x0000_i1035" DrawAspect="Content" ObjectID="_1698568799" r:id="rId25"/>
+          <o:OLEObject Type="Embed" ProgID="Equation.3" ShapeID="_x0000_i1035" DrawAspect="Content" ObjectID="_1698569161" r:id="rId25"/>
         </w:object>
       </w:r>
       <w:r>
@@ -2877,7 +2877,7 @@
           <v:shape id="_x0000_i1036" type="#_x0000_t75" style="width:16.8pt;height:18pt" o:ole="">
             <v:imagedata r:id="rId26" o:title=""/>
           </v:shape>
-          <o:OLEObject Type="Embed" ProgID="Equation.3" ShapeID="_x0000_i1036" DrawAspect="Content" ObjectID="_1698568800" r:id="rId27"/>
+          <o:OLEObject Type="Embed" ProgID="Equation.3" ShapeID="_x0000_i1036" DrawAspect="Content" ObjectID="_1698569162" r:id="rId27"/>
         </w:object>
       </w:r>
       <w:r>
@@ -2894,7 +2894,7 @@
           <v:shape id="_x0000_i1037" type="#_x0000_t75" style="width:16.8pt;height:18pt" o:ole="">
             <v:imagedata r:id="rId28" o:title=""/>
           </v:shape>
-          <o:OLEObject Type="Embed" ProgID="Equation.3" ShapeID="_x0000_i1037" DrawAspect="Content" ObjectID="_1698568801" r:id="rId29"/>
+          <o:OLEObject Type="Embed" ProgID="Equation.3" ShapeID="_x0000_i1037" DrawAspect="Content" ObjectID="_1698569163" r:id="rId29"/>
         </w:object>
       </w:r>
       <w:r>
@@ -2936,7 +2936,7 @@
           <v:shape id="_x0000_i1038" type="#_x0000_t75" style="width:16.2pt;height:18.6pt" o:ole="">
             <v:imagedata r:id="rId30" o:title=""/>
           </v:shape>
-          <o:OLEObject Type="Embed" ProgID="Equation.3" ShapeID="_x0000_i1038" DrawAspect="Content" ObjectID="_1698568802" r:id="rId31"/>
+          <o:OLEObject Type="Embed" ProgID="Equation.3" ShapeID="_x0000_i1038" DrawAspect="Content" ObjectID="_1698569164" r:id="rId31"/>
         </w:object>
       </w:r>
       <w:r>
@@ -4187,7 +4187,35 @@
             <w:rFonts w:ascii="Cambria Math" w:hAnsi="Cambria Math"/>
             <w:szCs w:val="24"/>
           </w:rPr>
-          <m:t>*0,3=437,5*0,3=</m:t>
+          <m:t>*0,</m:t>
+        </m:r>
+        <m:r>
+          <w:rPr>
+            <w:rFonts w:ascii="Cambria Math" w:hAnsi="Cambria Math"/>
+            <w:szCs w:val="24"/>
+          </w:rPr>
+          <m:t>2</m:t>
+        </m:r>
+        <m:r>
+          <w:rPr>
+            <w:rFonts w:ascii="Cambria Math" w:hAnsi="Cambria Math"/>
+            <w:szCs w:val="24"/>
+          </w:rPr>
+          <m:t>=437,5*0,</m:t>
+        </m:r>
+        <m:r>
+          <w:rPr>
+            <w:rFonts w:ascii="Cambria Math" w:hAnsi="Cambria Math"/>
+            <w:szCs w:val="24"/>
+          </w:rPr>
+          <m:t>2</m:t>
+        </m:r>
+        <m:r>
+          <w:rPr>
+            <w:rFonts w:ascii="Cambria Math" w:hAnsi="Cambria Math"/>
+            <w:szCs w:val="24"/>
+          </w:rPr>
+          <m:t>=</m:t>
         </m:r>
       </m:oMath>
       <w:r>
@@ -4333,7 +4361,20 @@
         <w:rPr>
           <w:szCs w:val="24"/>
         </w:rPr>
-        <w:t xml:space="preserve">Дополнительная заработная плата составляет 20% от </w:t>
+        <w:t xml:space="preserve">Дополнительная заработная плата составляет </w:t>
+      </w:r>
+      <w:r>
+        <w:rPr>
+          <w:szCs w:val="24"/>
+          <w:highlight w:val="green"/>
+        </w:rPr>
+        <w:t>20%</w:t>
+      </w:r>
+      <w:r>
+        <w:rPr>
+          <w:szCs w:val="24"/>
+        </w:rPr>
+        <w:t xml:space="preserve"> от </w:t>
       </w:r>
       <w:r>
         <w:rPr>
@@ -4367,7 +4408,7 @@
           <v:shape id="_x0000_i1039" type="#_x0000_t75" style="width:137.4pt;height:18pt" o:ole="">
             <v:imagedata r:id="rId32" o:title=""/>
           </v:shape>
-          <o:OLEObject Type="Embed" ProgID="Equation.3" ShapeID="_x0000_i1039" DrawAspect="Content" ObjectID="_1698568803" r:id="rId33"/>
+          <o:OLEObject Type="Embed" ProgID="Equation.3" ShapeID="_x0000_i1039" DrawAspect="Content" ObjectID="_1698569165" r:id="rId33"/>
         </w:object>
       </w:r>
       <w:r>
@@ -4607,7 +4648,7 @@
           <v:shape id="_x0000_i1040" type="#_x0000_t75" style="width:30pt;height:18pt" o:ole="">
             <v:imagedata r:id="rId16" o:title=""/>
           </v:shape>
-          <o:OLEObject Type="Embed" ProgID="Equation.3" ShapeID="_x0000_i1040" DrawAspect="Content" ObjectID="_1698568804" r:id="rId34"/>
+          <o:OLEObject Type="Embed" ProgID="Equation.3" ShapeID="_x0000_i1040" DrawAspect="Content" ObjectID="_1698569166" r:id="rId34"/>
         </w:object>
       </w:r>
       <w:r>
@@ -4640,7 +4681,7 @@
           <v:shape id="_x0000_i1041" type="#_x0000_t75" style="width:30pt;height:18pt" o:ole="">
             <v:imagedata r:id="rId35" o:title=""/>
           </v:shape>
-          <o:OLEObject Type="Embed" ProgID="Equation.3" ShapeID="_x0000_i1041" DrawAspect="Content" ObjectID="_1698568805" r:id="rId36"/>
+          <o:OLEObject Type="Embed" ProgID="Equation.3" ShapeID="_x0000_i1041" DrawAspect="Content" ObjectID="_1698569167" r:id="rId36"/>
         </w:object>
       </w:r>
       <w:r>
@@ -5007,7 +5048,7 @@
           <v:shape id="_x0000_i1042" type="#_x0000_t75" style="width:96pt;height:18.6pt" o:ole="">
             <v:imagedata r:id="rId37" o:title=""/>
           </v:shape>
-          <o:OLEObject Type="Embed" ProgID="Equation.3" ShapeID="_x0000_i1042" DrawAspect="Content" ObjectID="_1698568806" r:id="rId38"/>
+          <o:OLEObject Type="Embed" ProgID="Equation.3" ShapeID="_x0000_i1042" DrawAspect="Content" ObjectID="_1698569168" r:id="rId38"/>
         </w:object>
       </w:r>
       <w:r>
@@ -5051,7 +5092,7 @@
           <v:shape id="_x0000_i1043" type="#_x0000_t75" style="width:24.6pt;height:18.6pt" o:ole="">
             <v:imagedata r:id="rId39" o:title=""/>
           </v:shape>
-          <o:OLEObject Type="Embed" ProgID="Equation.3" ShapeID="_x0000_i1043" DrawAspect="Content" ObjectID="_1698568807" r:id="rId40"/>
+          <o:OLEObject Type="Embed" ProgID="Equation.3" ShapeID="_x0000_i1043" DrawAspect="Content" ObjectID="_1698569169" r:id="rId40"/>
         </w:object>
       </w:r>
       <w:r>
@@ -5089,7 +5130,7 @@
           <v:shape id="_x0000_i1044" type="#_x0000_t75" style="width:36.6pt;height:18.6pt" o:ole="">
             <v:imagedata r:id="rId41" o:title=""/>
           </v:shape>
-          <o:OLEObject Type="Embed" ProgID="Equation.3" ShapeID="_x0000_i1044" DrawAspect="Content" ObjectID="_1698568808" r:id="rId42"/>
+          <o:OLEObject Type="Embed" ProgID="Equation.3" ShapeID="_x0000_i1044" DrawAspect="Content" ObjectID="_1698569170" r:id="rId42"/>
         </w:object>
       </w:r>
       <w:r>
@@ -5239,7 +5280,7 @@
           <v:shape id="_x0000_i1045" type="#_x0000_t75" style="width:26.4pt;height:18.6pt" o:ole="">
             <v:imagedata r:id="rId43" o:title=""/>
           </v:shape>
-          <o:OLEObject Type="Embed" ProgID="Equation.3" ShapeID="_x0000_i1045" DrawAspect="Content" ObjectID="_1698568809" r:id="rId44"/>
+          <o:OLEObject Type="Embed" ProgID="Equation.3" ShapeID="_x0000_i1045" DrawAspect="Content" ObjectID="_1698569171" r:id="rId44"/>
         </w:object>
       </w:r>
       <w:r>
@@ -5256,7 +5297,7 @@
           <v:shape id="_x0000_i1046" type="#_x0000_t75" style="width:26.4pt;height:18.6pt" o:ole="">
             <v:imagedata r:id="rId45" o:title=""/>
           </v:shape>
-          <o:OLEObject Type="Embed" ProgID="Equation.3" ShapeID="_x0000_i1046" DrawAspect="Content" ObjectID="_1698568810" r:id="rId46"/>
+          <o:OLEObject Type="Embed" ProgID="Equation.3" ShapeID="_x0000_i1046" DrawAspect="Content" ObjectID="_1698569172" r:id="rId46"/>
         </w:object>
       </w:r>
       <w:r>
@@ -5281,7 +5322,7 @@
           <v:shape id="_x0000_i1047" type="#_x0000_t75" style="width:27pt;height:18pt" o:ole="">
             <v:imagedata r:id="rId47" o:title=""/>
           </v:shape>
-          <o:OLEObject Type="Embed" ProgID="Equation.3" ShapeID="_x0000_i1047" DrawAspect="Content" ObjectID="_1698568811" r:id="rId48"/>
+          <o:OLEObject Type="Embed" ProgID="Equation.3" ShapeID="_x0000_i1047" DrawAspect="Content" ObjectID="_1698569173" r:id="rId48"/>
         </w:object>
       </w:r>
       <w:r>
@@ -5330,7 +5371,7 @@
           <v:shape id="_x0000_i1048" type="#_x0000_t75" style="width:27pt;height:18pt" o:ole="">
             <v:imagedata r:id="rId49" o:title=""/>
           </v:shape>
-          <o:OLEObject Type="Embed" ProgID="Equation.3" ShapeID="_x0000_i1048" DrawAspect="Content" ObjectID="_1698568812" r:id="rId50"/>
+          <o:OLEObject Type="Embed" ProgID="Equation.3" ShapeID="_x0000_i1048" DrawAspect="Content" ObjectID="_1698569174" r:id="rId50"/>
         </w:object>
       </w:r>
       <w:r>
@@ -6593,7 +6634,7 @@
           <v:shape id="_x0000_i1049" type="#_x0000_t75" style="width:30pt;height:18pt" o:ole="">
             <v:imagedata r:id="rId51" o:title=""/>
           </v:shape>
-          <o:OLEObject Type="Embed" ProgID="Equation.3" ShapeID="_x0000_i1049" DrawAspect="Content" ObjectID="_1698568813" r:id="rId52"/>
+          <o:OLEObject Type="Embed" ProgID="Equation.3" ShapeID="_x0000_i1049" DrawAspect="Content" ObjectID="_1698569175" r:id="rId52"/>
         </w:object>
       </w:r>
       <w:r>
@@ -7500,7 +7541,7 @@
           <v:shape id="_x0000_i1050" type="#_x0000_t75" style="width:16.2pt;height:18pt" o:ole="">
             <v:imagedata r:id="rId53" o:title=""/>
           </v:shape>
-          <o:OLEObject Type="Embed" ProgID="Equation.3" ShapeID="_x0000_i1050" DrawAspect="Content" ObjectID="_1698568814" r:id="rId54"/>
+          <o:OLEObject Type="Embed" ProgID="Equation.3" ShapeID="_x0000_i1050" DrawAspect="Content" ObjectID="_1698569176" r:id="rId54"/>
         </w:object>
       </w:r>
       <w:r>
@@ -7570,7 +7611,7 @@
           <v:shape id="_x0000_i1051" type="#_x0000_t75" style="width:16.2pt;height:18pt" o:ole="">
             <v:imagedata r:id="rId55" o:title=""/>
           </v:shape>
-          <o:OLEObject Type="Embed" ProgID="Equation.3" ShapeID="_x0000_i1051" DrawAspect="Content" ObjectID="_1698568815" r:id="rId56"/>
+          <o:OLEObject Type="Embed" ProgID="Equation.3" ShapeID="_x0000_i1051" DrawAspect="Content" ObjectID="_1698569177" r:id="rId56"/>
         </w:object>
       </w:r>
       <w:r>
@@ -7708,7 +7749,7 @@
           <v:shape id="_x0000_i1052" type="#_x0000_t75" style="width:15pt;height:18pt" o:ole="">
             <v:imagedata r:id="rId57" o:title=""/>
           </v:shape>
-          <o:OLEObject Type="Embed" ProgID="Equation.3" ShapeID="_x0000_i1052" DrawAspect="Content" ObjectID="_1698568816" r:id="rId58"/>
+          <o:OLEObject Type="Embed" ProgID="Equation.3" ShapeID="_x0000_i1052" DrawAspect="Content" ObjectID="_1698569178" r:id="rId58"/>
         </w:object>
       </w:r>
       <w:r>

</xml_diff>

<commit_message>
Recount all in LB5
</commit_message>
<xml_diff>
--- a/LB5/05_08_Fursik Ошибки.docx
+++ b/LB5/05_08_Fursik Ошибки.docx
@@ -1680,7 +1680,7 @@
           <v:shape id="_x0000_i1025" type="#_x0000_t75" style="width:138.6pt;height:18.6pt" o:ole="">
             <v:imagedata r:id="rId5" o:title=""/>
           </v:shape>
-          <o:OLEObject Type="Embed" ProgID="Equation.3" ShapeID="_x0000_i1025" DrawAspect="Content" ObjectID="_1698569151" r:id="rId6"/>
+          <o:OLEObject Type="Embed" ProgID="Equation.3" ShapeID="_x0000_i1025" DrawAspect="Content" ObjectID="_1698581101" r:id="rId6"/>
         </w:object>
       </w:r>
       <w:r>
@@ -1741,7 +1741,7 @@
           <v:shape id="_x0000_i1026" type="#_x0000_t75" style="width:16.2pt;height:18pt" o:ole="">
             <v:imagedata r:id="rId7" o:title=""/>
           </v:shape>
-          <o:OLEObject Type="Embed" ProgID="Equation.3" ShapeID="_x0000_i1026" DrawAspect="Content" ObjectID="_1698569152" r:id="rId8"/>
+          <o:OLEObject Type="Embed" ProgID="Equation.3" ShapeID="_x0000_i1026" DrawAspect="Content" ObjectID="_1698581102" r:id="rId8"/>
         </w:object>
       </w:r>
       <w:r>
@@ -1778,7 +1778,7 @@
           <v:shape id="_x0000_i1027" type="#_x0000_t75" style="width:24.6pt;height:18.6pt" o:ole="">
             <v:imagedata r:id="rId9" o:title=""/>
           </v:shape>
-          <o:OLEObject Type="Embed" ProgID="Equation.3" ShapeID="_x0000_i1027" DrawAspect="Content" ObjectID="_1698569153" r:id="rId10"/>
+          <o:OLEObject Type="Embed" ProgID="Equation.3" ShapeID="_x0000_i1027" DrawAspect="Content" ObjectID="_1698581103" r:id="rId10"/>
         </w:object>
       </w:r>
       <w:r>
@@ -1815,7 +1815,7 @@
           <v:shape id="_x0000_i1028" type="#_x0000_t75" style="width:20.4pt;height:18pt" o:ole="">
             <v:imagedata r:id="rId11" o:title=""/>
           </v:shape>
-          <o:OLEObject Type="Embed" ProgID="Equation.3" ShapeID="_x0000_i1028" DrawAspect="Content" ObjectID="_1698569154" r:id="rId12"/>
+          <o:OLEObject Type="Embed" ProgID="Equation.3" ShapeID="_x0000_i1028" DrawAspect="Content" ObjectID="_1698581104" r:id="rId12"/>
         </w:object>
       </w:r>
       <w:r>
@@ -2458,7 +2458,7 @@
           <v:shape id="_x0000_i1029" type="#_x0000_t75" style="width:16.2pt;height:18pt" o:ole="">
             <v:imagedata r:id="rId7" o:title=""/>
           </v:shape>
-          <o:OLEObject Type="Embed" ProgID="Equation.3" ShapeID="_x0000_i1029" DrawAspect="Content" ObjectID="_1698569155" r:id="rId13"/>
+          <o:OLEObject Type="Embed" ProgID="Equation.3" ShapeID="_x0000_i1029" DrawAspect="Content" ObjectID="_1698581105" r:id="rId13"/>
         </w:object>
       </w:r>
       <w:r>
@@ -2577,7 +2577,7 @@
           <v:shape id="_x0000_i1030" type="#_x0000_t75" style="width:170.4pt;height:18pt" o:ole="">
             <v:imagedata r:id="rId14" o:title=""/>
           </v:shape>
-          <o:OLEObject Type="Embed" ProgID="Equation.3" ShapeID="_x0000_i1030" DrawAspect="Content" ObjectID="_1698569156" r:id="rId15"/>
+          <o:OLEObject Type="Embed" ProgID="Equation.3" ShapeID="_x0000_i1030" DrawAspect="Content" ObjectID="_1698581106" r:id="rId15"/>
         </w:object>
       </w:r>
       <w:r>
@@ -2621,7 +2621,7 @@
           <v:shape id="_x0000_i1031" type="#_x0000_t75" style="width:30pt;height:18pt" o:ole="">
             <v:imagedata r:id="rId16" o:title=""/>
           </v:shape>
-          <o:OLEObject Type="Embed" ProgID="Equation.3" ShapeID="_x0000_i1031" DrawAspect="Content" ObjectID="_1698569157" r:id="rId17"/>
+          <o:OLEObject Type="Embed" ProgID="Equation.3" ShapeID="_x0000_i1031" DrawAspect="Content" ObjectID="_1698581107" r:id="rId17"/>
         </w:object>
       </w:r>
       <w:r>
@@ -2645,7 +2645,7 @@
           <v:shape id="_x0000_i1032" type="#_x0000_t75" style="width:30pt;height:18pt" o:ole="">
             <v:imagedata r:id="rId18" o:title=""/>
           </v:shape>
-          <o:OLEObject Type="Embed" ProgID="Equation.3" ShapeID="_x0000_i1032" DrawAspect="Content" ObjectID="_1698569158" r:id="rId19"/>
+          <o:OLEObject Type="Embed" ProgID="Equation.3" ShapeID="_x0000_i1032" DrawAspect="Content" ObjectID="_1698581108" r:id="rId19"/>
         </w:object>
       </w:r>
       <w:r>
@@ -2723,7 +2723,7 @@
           <v:shape id="_x0000_i1033" type="#_x0000_t75" style="width:90pt;height:18.6pt" o:ole="">
             <v:imagedata r:id="rId20" o:title=""/>
           </v:shape>
-          <o:OLEObject Type="Embed" ProgID="Equation.3" ShapeID="_x0000_i1033" DrawAspect="Content" ObjectID="_1698569159" r:id="rId21"/>
+          <o:OLEObject Type="Embed" ProgID="Equation.3" ShapeID="_x0000_i1033" DrawAspect="Content" ObjectID="_1698581109" r:id="rId21"/>
         </w:object>
       </w:r>
       <w:r>
@@ -2767,7 +2767,7 @@
           <v:shape id="_x0000_i1034" type="#_x0000_t75" style="width:27pt;height:18.6pt" o:ole="">
             <v:imagedata r:id="rId22" o:title=""/>
           </v:shape>
-          <o:OLEObject Type="Embed" ProgID="Equation.3" ShapeID="_x0000_i1034" DrawAspect="Content" ObjectID="_1698569160" r:id="rId23"/>
+          <o:OLEObject Type="Embed" ProgID="Equation.3" ShapeID="_x0000_i1034" DrawAspect="Content" ObjectID="_1698581110" r:id="rId23"/>
         </w:object>
       </w:r>
       <w:r>
@@ -2833,7 +2833,7 @@
           <v:shape id="_x0000_i1035" type="#_x0000_t75" style="width:123.6pt;height:18.6pt" o:ole="">
             <v:imagedata r:id="rId24" o:title=""/>
           </v:shape>
-          <o:OLEObject Type="Embed" ProgID="Equation.3" ShapeID="_x0000_i1035" DrawAspect="Content" ObjectID="_1698569161" r:id="rId25"/>
+          <o:OLEObject Type="Embed" ProgID="Equation.3" ShapeID="_x0000_i1035" DrawAspect="Content" ObjectID="_1698581111" r:id="rId25"/>
         </w:object>
       </w:r>
       <w:r>
@@ -2877,7 +2877,7 @@
           <v:shape id="_x0000_i1036" type="#_x0000_t75" style="width:16.8pt;height:18pt" o:ole="">
             <v:imagedata r:id="rId26" o:title=""/>
           </v:shape>
-          <o:OLEObject Type="Embed" ProgID="Equation.3" ShapeID="_x0000_i1036" DrawAspect="Content" ObjectID="_1698569162" r:id="rId27"/>
+          <o:OLEObject Type="Embed" ProgID="Equation.3" ShapeID="_x0000_i1036" DrawAspect="Content" ObjectID="_1698581112" r:id="rId27"/>
         </w:object>
       </w:r>
       <w:r>
@@ -2894,7 +2894,7 @@
           <v:shape id="_x0000_i1037" type="#_x0000_t75" style="width:16.8pt;height:18pt" o:ole="">
             <v:imagedata r:id="rId28" o:title=""/>
           </v:shape>
-          <o:OLEObject Type="Embed" ProgID="Equation.3" ShapeID="_x0000_i1037" DrawAspect="Content" ObjectID="_1698569163" r:id="rId29"/>
+          <o:OLEObject Type="Embed" ProgID="Equation.3" ShapeID="_x0000_i1037" DrawAspect="Content" ObjectID="_1698581113" r:id="rId29"/>
         </w:object>
       </w:r>
       <w:r>
@@ -2936,7 +2936,7 @@
           <v:shape id="_x0000_i1038" type="#_x0000_t75" style="width:16.2pt;height:18.6pt" o:ole="">
             <v:imagedata r:id="rId30" o:title=""/>
           </v:shape>
-          <o:OLEObject Type="Embed" ProgID="Equation.3" ShapeID="_x0000_i1038" DrawAspect="Content" ObjectID="_1698569164" r:id="rId31"/>
+          <o:OLEObject Type="Embed" ProgID="Equation.3" ShapeID="_x0000_i1038" DrawAspect="Content" ObjectID="_1698581114" r:id="rId31"/>
         </w:object>
       </w:r>
       <w:r>
@@ -4408,7 +4408,7 @@
           <v:shape id="_x0000_i1039" type="#_x0000_t75" style="width:137.4pt;height:18pt" o:ole="">
             <v:imagedata r:id="rId32" o:title=""/>
           </v:shape>
-          <o:OLEObject Type="Embed" ProgID="Equation.3" ShapeID="_x0000_i1039" DrawAspect="Content" ObjectID="_1698569165" r:id="rId33"/>
+          <o:OLEObject Type="Embed" ProgID="Equation.3" ShapeID="_x0000_i1039" DrawAspect="Content" ObjectID="_1698581115" r:id="rId33"/>
         </w:object>
       </w:r>
       <w:r>
@@ -4648,7 +4648,7 @@
           <v:shape id="_x0000_i1040" type="#_x0000_t75" style="width:30pt;height:18pt" o:ole="">
             <v:imagedata r:id="rId16" o:title=""/>
           </v:shape>
-          <o:OLEObject Type="Embed" ProgID="Equation.3" ShapeID="_x0000_i1040" DrawAspect="Content" ObjectID="_1698569166" r:id="rId34"/>
+          <o:OLEObject Type="Embed" ProgID="Equation.3" ShapeID="_x0000_i1040" DrawAspect="Content" ObjectID="_1698581116" r:id="rId34"/>
         </w:object>
       </w:r>
       <w:r>
@@ -4681,7 +4681,7 @@
           <v:shape id="_x0000_i1041" type="#_x0000_t75" style="width:30pt;height:18pt" o:ole="">
             <v:imagedata r:id="rId35" o:title=""/>
           </v:shape>
-          <o:OLEObject Type="Embed" ProgID="Equation.3" ShapeID="_x0000_i1041" DrawAspect="Content" ObjectID="_1698569167" r:id="rId36"/>
+          <o:OLEObject Type="Embed" ProgID="Equation.3" ShapeID="_x0000_i1041" DrawAspect="Content" ObjectID="_1698581117" r:id="rId36"/>
         </w:object>
       </w:r>
       <w:r>
@@ -5048,7 +5048,7 @@
           <v:shape id="_x0000_i1042" type="#_x0000_t75" style="width:96pt;height:18.6pt" o:ole="">
             <v:imagedata r:id="rId37" o:title=""/>
           </v:shape>
-          <o:OLEObject Type="Embed" ProgID="Equation.3" ShapeID="_x0000_i1042" DrawAspect="Content" ObjectID="_1698569168" r:id="rId38"/>
+          <o:OLEObject Type="Embed" ProgID="Equation.3" ShapeID="_x0000_i1042" DrawAspect="Content" ObjectID="_1698581118" r:id="rId38"/>
         </w:object>
       </w:r>
       <w:r>
@@ -5092,7 +5092,7 @@
           <v:shape id="_x0000_i1043" type="#_x0000_t75" style="width:24.6pt;height:18.6pt" o:ole="">
             <v:imagedata r:id="rId39" o:title=""/>
           </v:shape>
-          <o:OLEObject Type="Embed" ProgID="Equation.3" ShapeID="_x0000_i1043" DrawAspect="Content" ObjectID="_1698569169" r:id="rId40"/>
+          <o:OLEObject Type="Embed" ProgID="Equation.3" ShapeID="_x0000_i1043" DrawAspect="Content" ObjectID="_1698581119" r:id="rId40"/>
         </w:object>
       </w:r>
       <w:r>
@@ -5130,7 +5130,7 @@
           <v:shape id="_x0000_i1044" type="#_x0000_t75" style="width:36.6pt;height:18.6pt" o:ole="">
             <v:imagedata r:id="rId41" o:title=""/>
           </v:shape>
-          <o:OLEObject Type="Embed" ProgID="Equation.3" ShapeID="_x0000_i1044" DrawAspect="Content" ObjectID="_1698569170" r:id="rId42"/>
+          <o:OLEObject Type="Embed" ProgID="Equation.3" ShapeID="_x0000_i1044" DrawAspect="Content" ObjectID="_1698581120" r:id="rId42"/>
         </w:object>
       </w:r>
       <w:r>
@@ -5280,7 +5280,7 @@
           <v:shape id="_x0000_i1045" type="#_x0000_t75" style="width:26.4pt;height:18.6pt" o:ole="">
             <v:imagedata r:id="rId43" o:title=""/>
           </v:shape>
-          <o:OLEObject Type="Embed" ProgID="Equation.3" ShapeID="_x0000_i1045" DrawAspect="Content" ObjectID="_1698569171" r:id="rId44"/>
+          <o:OLEObject Type="Embed" ProgID="Equation.3" ShapeID="_x0000_i1045" DrawAspect="Content" ObjectID="_1698581121" r:id="rId44"/>
         </w:object>
       </w:r>
       <w:r>
@@ -5297,7 +5297,7 @@
           <v:shape id="_x0000_i1046" type="#_x0000_t75" style="width:26.4pt;height:18.6pt" o:ole="">
             <v:imagedata r:id="rId45" o:title=""/>
           </v:shape>
-          <o:OLEObject Type="Embed" ProgID="Equation.3" ShapeID="_x0000_i1046" DrawAspect="Content" ObjectID="_1698569172" r:id="rId46"/>
+          <o:OLEObject Type="Embed" ProgID="Equation.3" ShapeID="_x0000_i1046" DrawAspect="Content" ObjectID="_1698581122" r:id="rId46"/>
         </w:object>
       </w:r>
       <w:r>
@@ -5322,7 +5322,7 @@
           <v:shape id="_x0000_i1047" type="#_x0000_t75" style="width:27pt;height:18pt" o:ole="">
             <v:imagedata r:id="rId47" o:title=""/>
           </v:shape>
-          <o:OLEObject Type="Embed" ProgID="Equation.3" ShapeID="_x0000_i1047" DrawAspect="Content" ObjectID="_1698569173" r:id="rId48"/>
+          <o:OLEObject Type="Embed" ProgID="Equation.3" ShapeID="_x0000_i1047" DrawAspect="Content" ObjectID="_1698581123" r:id="rId48"/>
         </w:object>
       </w:r>
       <w:r>
@@ -5371,7 +5371,7 @@
           <v:shape id="_x0000_i1048" type="#_x0000_t75" style="width:27pt;height:18pt" o:ole="">
             <v:imagedata r:id="rId49" o:title=""/>
           </v:shape>
-          <o:OLEObject Type="Embed" ProgID="Equation.3" ShapeID="_x0000_i1048" DrawAspect="Content" ObjectID="_1698569174" r:id="rId50"/>
+          <o:OLEObject Type="Embed" ProgID="Equation.3" ShapeID="_x0000_i1048" DrawAspect="Content" ObjectID="_1698581124" r:id="rId50"/>
         </w:object>
       </w:r>
       <w:r>
@@ -5574,7 +5574,35 @@
           <w:b/>
           <w:szCs w:val="24"/>
         </w:rPr>
-        <w:t>0,23 руб./час</w:t>
+        <w:t>0,23</w:t>
+      </w:r>
+      <w:r>
+        <w:rPr>
+          <w:b/>
+          <w:szCs w:val="24"/>
+        </w:rPr>
+        <w:t>3</w:t>
+      </w:r>
+      <w:r>
+        <w:rPr>
+          <w:b/>
+          <w:szCs w:val="24"/>
+        </w:rPr>
+        <w:t xml:space="preserve"> </w:t>
+      </w:r>
+      <w:r>
+        <w:rPr>
+          <w:b/>
+          <w:szCs w:val="24"/>
+        </w:rPr>
+        <w:t xml:space="preserve">(0.232817) </w:t>
+      </w:r>
+      <w:r>
+        <w:rPr>
+          <w:b/>
+          <w:szCs w:val="24"/>
+        </w:rPr>
+        <w:t>руб./час</w:t>
       </w:r>
     </w:p>
     <w:p>
@@ -5642,7 +5670,21 @@
             <w:rFonts w:ascii="Cambria Math" w:hAnsi="Cambria Math"/>
             <w:szCs w:val="24"/>
           </w:rPr>
-          <m:t xml:space="preserve">6*0,23= </m:t>
+          <m:t>6*0,23</m:t>
+        </m:r>
+        <m:r>
+          <w:rPr>
+            <w:rFonts w:ascii="Cambria Math" w:hAnsi="Cambria Math"/>
+            <w:szCs w:val="24"/>
+          </w:rPr>
+          <m:t>3</m:t>
+        </m:r>
+        <m:r>
+          <w:rPr>
+            <w:rFonts w:ascii="Cambria Math" w:hAnsi="Cambria Math"/>
+            <w:szCs w:val="24"/>
+          </w:rPr>
+          <m:t xml:space="preserve">= </m:t>
         </m:r>
       </m:oMath>
       <w:r>
@@ -5650,7 +5692,35 @@
           <w:b/>
           <w:szCs w:val="24"/>
         </w:rPr>
-        <w:t>1,38 руб.</w:t>
+        <w:t>1,3</w:t>
+      </w:r>
+      <w:r>
+        <w:rPr>
+          <w:b/>
+          <w:szCs w:val="24"/>
+        </w:rPr>
+        <w:t>9</w:t>
+      </w:r>
+      <w:r>
+        <w:rPr>
+          <w:b/>
+          <w:szCs w:val="24"/>
+        </w:rPr>
+        <w:t xml:space="preserve">8 </w:t>
+      </w:r>
+      <w:r>
+        <w:rPr>
+          <w:b/>
+          <w:szCs w:val="24"/>
+        </w:rPr>
+        <w:t xml:space="preserve">(1,396902) </w:t>
+      </w:r>
+      <w:r>
+        <w:rPr>
+          <w:b/>
+          <w:szCs w:val="24"/>
+        </w:rPr>
+        <w:t>руб.</w:t>
       </w:r>
     </w:p>
     <w:p>
@@ -5718,7 +5788,21 @@
             <w:rFonts w:ascii="Cambria Math" w:hAnsi="Cambria Math"/>
             <w:szCs w:val="24"/>
           </w:rPr>
-          <m:t xml:space="preserve">25*0,23= </m:t>
+          <m:t>25*0,23</m:t>
+        </m:r>
+        <m:r>
+          <w:rPr>
+            <w:rFonts w:ascii="Cambria Math" w:hAnsi="Cambria Math"/>
+            <w:szCs w:val="24"/>
+          </w:rPr>
+          <m:t>3</m:t>
+        </m:r>
+        <m:r>
+          <w:rPr>
+            <w:rFonts w:ascii="Cambria Math" w:hAnsi="Cambria Math"/>
+            <w:szCs w:val="24"/>
+          </w:rPr>
+          <m:t xml:space="preserve">= </m:t>
         </m:r>
       </m:oMath>
       <w:r>
@@ -5726,7 +5810,35 @@
           <w:b/>
           <w:szCs w:val="24"/>
         </w:rPr>
-        <w:t>5,75 руб.</w:t>
+        <w:t>5,</w:t>
+      </w:r>
+      <w:r>
+        <w:rPr>
+          <w:b/>
+          <w:szCs w:val="24"/>
+        </w:rPr>
+        <w:t>82</w:t>
+      </w:r>
+      <w:r>
+        <w:rPr>
+          <w:b/>
+          <w:szCs w:val="24"/>
+        </w:rPr>
+        <w:t xml:space="preserve">5 </w:t>
+      </w:r>
+      <w:r>
+        <w:rPr>
+          <w:b/>
+          <w:szCs w:val="24"/>
+        </w:rPr>
+        <w:t xml:space="preserve">(5,820425) </w:t>
+      </w:r>
+      <w:r>
+        <w:rPr>
+          <w:b/>
+          <w:szCs w:val="24"/>
+        </w:rPr>
+        <w:t>руб.</w:t>
       </w:r>
     </w:p>
     <w:p>
@@ -5795,7 +5907,21 @@
             <w:rFonts w:ascii="Cambria Math" w:hAnsi="Cambria Math"/>
             <w:szCs w:val="24"/>
           </w:rPr>
-          <m:t xml:space="preserve">3*0,23= </m:t>
+          <m:t>3*0,23</m:t>
+        </m:r>
+        <m:r>
+          <w:rPr>
+            <w:rFonts w:ascii="Cambria Math" w:hAnsi="Cambria Math"/>
+            <w:szCs w:val="24"/>
+          </w:rPr>
+          <m:t>3</m:t>
+        </m:r>
+        <m:r>
+          <w:rPr>
+            <w:rFonts w:ascii="Cambria Math" w:hAnsi="Cambria Math"/>
+            <w:szCs w:val="24"/>
+          </w:rPr>
+          <m:t xml:space="preserve">= </m:t>
         </m:r>
       </m:oMath>
       <w:r>
@@ -5803,7 +5929,35 @@
           <w:b/>
           <w:szCs w:val="24"/>
         </w:rPr>
-        <w:t>0,69 руб.</w:t>
+        <w:t>0,69</w:t>
+      </w:r>
+      <w:r>
+        <w:rPr>
+          <w:b/>
+          <w:szCs w:val="24"/>
+        </w:rPr>
+        <w:t>9</w:t>
+      </w:r>
+      <w:r>
+        <w:rPr>
+          <w:b/>
+          <w:szCs w:val="24"/>
+        </w:rPr>
+        <w:t xml:space="preserve"> </w:t>
+      </w:r>
+      <w:r>
+        <w:rPr>
+          <w:b/>
+          <w:szCs w:val="24"/>
+        </w:rPr>
+        <w:t xml:space="preserve">(0,698451) </w:t>
+      </w:r>
+      <w:r>
+        <w:rPr>
+          <w:b/>
+          <w:szCs w:val="24"/>
+        </w:rPr>
+        <w:t>руб.</w:t>
       </w:r>
     </w:p>
     <w:p>
@@ -5871,7 +6025,21 @@
             <w:rFonts w:ascii="Cambria Math" w:hAnsi="Cambria Math"/>
             <w:szCs w:val="24"/>
           </w:rPr>
-          <m:t xml:space="preserve">5*0,23= </m:t>
+          <m:t>5*0,23</m:t>
+        </m:r>
+        <m:r>
+          <w:rPr>
+            <w:rFonts w:ascii="Cambria Math" w:hAnsi="Cambria Math"/>
+            <w:szCs w:val="24"/>
+          </w:rPr>
+          <m:t>3</m:t>
+        </m:r>
+        <m:r>
+          <w:rPr>
+            <w:rFonts w:ascii="Cambria Math" w:hAnsi="Cambria Math"/>
+            <w:szCs w:val="24"/>
+          </w:rPr>
+          <m:t xml:space="preserve">= </m:t>
         </m:r>
       </m:oMath>
       <w:r>
@@ -5879,7 +6047,35 @@
           <w:b/>
           <w:szCs w:val="24"/>
         </w:rPr>
-        <w:t>1,15 руб.</w:t>
+        <w:t>1,1</w:t>
+      </w:r>
+      <w:r>
+        <w:rPr>
+          <w:b/>
+          <w:szCs w:val="24"/>
+        </w:rPr>
+        <w:t>6</w:t>
+      </w:r>
+      <w:r>
+        <w:rPr>
+          <w:b/>
+          <w:szCs w:val="24"/>
+        </w:rPr>
+        <w:t xml:space="preserve">5 </w:t>
+      </w:r>
+      <w:r>
+        <w:rPr>
+          <w:b/>
+          <w:szCs w:val="24"/>
+        </w:rPr>
+        <w:t xml:space="preserve">(1,164085) </w:t>
+      </w:r>
+      <w:r>
+        <w:rPr>
+          <w:b/>
+          <w:szCs w:val="24"/>
+        </w:rPr>
+        <w:t>руб.</w:t>
       </w:r>
     </w:p>
     <w:p>
@@ -5943,37 +6139,6 @@
           </w:rPr>
           <m:t>=</m:t>
         </m:r>
-        <m:r>
-          <w:rPr>
-            <w:rFonts w:ascii="Cambria Math" w:hAnsi="Cambria Math"/>
-            <w:szCs w:val="24"/>
-          </w:rPr>
-          <m:t>251*</m:t>
-        </m:r>
-        <m:r>
-          <w:rPr>
-            <w:rFonts w:ascii="Cambria Math" w:hAnsi="Cambria Math"/>
-            <w:szCs w:val="24"/>
-          </w:rPr>
-          <m:t xml:space="preserve">5*7.8 </m:t>
-        </m:r>
-        <m:r>
-          <w:rPr>
-            <w:rFonts w:ascii="Cambria Math" w:hAnsi="Cambria Math"/>
-            <w:szCs w:val="24"/>
-          </w:rPr>
-          <m:t>*0.23</m:t>
-        </m:r>
-        <m:r>
-          <m:rPr>
-            <m:sty m:val="bi"/>
-          </m:rPr>
-          <w:rPr>
-            <w:rFonts w:ascii="Cambria Math" w:hAnsi="Cambria Math"/>
-            <w:szCs w:val="24"/>
-          </w:rPr>
-          <m:t>=</m:t>
-        </m:r>
       </m:oMath>
       <w:r>
         <w:rPr>
@@ -6001,25 +6166,45 @@
         <w:rPr>
           <w:b/>
           <w:szCs w:val="24"/>
+        </w:rPr>
+        <w:t xml:space="preserve">9,087 </w:t>
+      </w:r>
+      <w:r>
+        <w:rPr>
+          <w:b/>
+          <w:szCs w:val="24"/>
+        </w:rPr>
+        <w:t xml:space="preserve">~ </w:t>
+      </w:r>
+      <w:r>
+        <w:rPr>
+          <w:b/>
+          <w:szCs w:val="24"/>
           <w:highlight w:val="green"/>
-          <w:lang w:val="en-US"/>
-        </w:rPr>
-        <w:t>2251.47</w:t>
-      </w:r>
-      <w:r>
-        <w:rPr>
-          <w:b/>
-          <w:szCs w:val="24"/>
-          <w:lang w:val="en-US"/>
-        </w:rPr>
-        <w:t xml:space="preserve"> </w:t>
-      </w:r>
-      <w:r>
-        <w:rPr>
-          <w:b/>
-          <w:szCs w:val="24"/>
-        </w:rPr>
-        <w:t>руб.</w:t>
+        </w:rPr>
+        <w:t xml:space="preserve">9.1 </w:t>
+      </w:r>
+      <w:r>
+        <w:rPr>
+          <w:b/>
+          <w:szCs w:val="24"/>
+          <w:highlight w:val="green"/>
+        </w:rPr>
+        <w:t>руб</w:t>
+      </w:r>
+      <w:r>
+        <w:rPr>
+          <w:b/>
+          <w:szCs w:val="24"/>
+        </w:rPr>
+        <w:t>.</w:t>
+      </w:r>
+      <w:r>
+        <w:rPr>
+          <w:b/>
+          <w:szCs w:val="24"/>
+        </w:rPr>
+        <w:t xml:space="preserve"> (9,079863)</w:t>
       </w:r>
     </w:p>
     <w:p>
@@ -6350,7 +6535,29 @@
           <w:b/>
           <w:szCs w:val="24"/>
         </w:rPr>
-        <w:t>14,26 руб.</w:t>
+        <w:t xml:space="preserve">14,26 </w:t>
+      </w:r>
+      <w:r>
+        <w:rPr>
+          <w:b/>
+          <w:szCs w:val="24"/>
+          <w:highlight w:val="green"/>
+        </w:rPr>
+        <w:t>16,3</w:t>
+      </w:r>
+      <w:r>
+        <w:rPr>
+          <w:b/>
+          <w:szCs w:val="24"/>
+        </w:rPr>
+        <w:t xml:space="preserve"> </w:t>
+      </w:r>
+      <w:r>
+        <w:rPr>
+          <w:b/>
+          <w:szCs w:val="24"/>
+        </w:rPr>
+        <w:t>руб.</w:t>
       </w:r>
     </w:p>
     <w:p>
@@ -6388,7 +6595,29 @@
           <w:b/>
           <w:szCs w:val="24"/>
         </w:rPr>
-        <w:t>58,10 руб.</w:t>
+        <w:t xml:space="preserve">58,10 </w:t>
+      </w:r>
+      <w:r>
+        <w:rPr>
+          <w:b/>
+          <w:szCs w:val="24"/>
+          <w:highlight w:val="green"/>
+        </w:rPr>
+        <w:t>67.95</w:t>
+      </w:r>
+      <w:r>
+        <w:rPr>
+          <w:b/>
+          <w:szCs w:val="24"/>
+        </w:rPr>
+        <w:t xml:space="preserve"> </w:t>
+      </w:r>
+      <w:r>
+        <w:rPr>
+          <w:b/>
+          <w:szCs w:val="24"/>
+        </w:rPr>
+        <w:t>руб.</w:t>
       </w:r>
     </w:p>
     <w:p>
@@ -6426,7 +6655,29 @@
           <w:b/>
           <w:szCs w:val="24"/>
         </w:rPr>
-        <w:t>7,33 руб.</w:t>
+        <w:t xml:space="preserve">7,33 </w:t>
+      </w:r>
+      <w:r>
+        <w:rPr>
+          <w:b/>
+          <w:szCs w:val="24"/>
+          <w:highlight w:val="green"/>
+        </w:rPr>
+        <w:t>8,15</w:t>
+      </w:r>
+      <w:r>
+        <w:rPr>
+          <w:b/>
+          <w:szCs w:val="24"/>
+        </w:rPr>
+        <w:t xml:space="preserve"> </w:t>
+      </w:r>
+      <w:r>
+        <w:rPr>
+          <w:b/>
+          <w:szCs w:val="24"/>
+        </w:rPr>
+        <w:t>руб.</w:t>
       </w:r>
     </w:p>
     <w:p>
@@ -6464,7 +6715,29 @@
           <w:b/>
           <w:szCs w:val="24"/>
         </w:rPr>
-        <w:t>11,95 руб.</w:t>
+        <w:t xml:space="preserve">11,95 </w:t>
+      </w:r>
+      <w:r>
+        <w:rPr>
+          <w:b/>
+          <w:szCs w:val="24"/>
+          <w:highlight w:val="green"/>
+        </w:rPr>
+        <w:t>13,59</w:t>
+      </w:r>
+      <w:r>
+        <w:rPr>
+          <w:b/>
+          <w:szCs w:val="24"/>
+        </w:rPr>
+        <w:t xml:space="preserve"> </w:t>
+      </w:r>
+      <w:r>
+        <w:rPr>
+          <w:b/>
+          <w:szCs w:val="24"/>
+        </w:rPr>
+        <w:t>руб.</w:t>
       </w:r>
     </w:p>
     <w:p>
@@ -6489,19 +6762,6 @@
       </w:r>
       <w:r>
         <w:rPr>
-          <w:szCs w:val="24"/>
-          <w:lang w:val="en-US"/>
-        </w:rPr>
-        <w:t xml:space="preserve">251 * 5 * 7.8 * (18 / 7.8 + 3.2 / 7.8) </w:t>
-      </w:r>
-      <w:r>
-        <w:rPr>
-          <w:szCs w:val="24"/>
-        </w:rPr>
-        <w:t xml:space="preserve">= </w:t>
-      </w:r>
-      <w:r>
-        <w:rPr>
           <w:b/>
           <w:szCs w:val="24"/>
           <w:highlight w:val="red"/>
@@ -6520,15 +6780,13 @@
           <w:b/>
           <w:szCs w:val="24"/>
           <w:highlight w:val="green"/>
-          <w:lang w:val="en-US"/>
-        </w:rPr>
-        <w:t>26 606</w:t>
-      </w:r>
-      <w:r>
-        <w:rPr>
-          <w:b/>
-          <w:szCs w:val="24"/>
-          <w:lang w:val="en-US"/>
+        </w:rPr>
+        <w:t>105,99</w:t>
+      </w:r>
+      <w:r>
+        <w:rPr>
+          <w:b/>
+          <w:szCs w:val="24"/>
         </w:rPr>
         <w:t xml:space="preserve"> </w:t>
       </w:r>
@@ -6634,7 +6892,7 @@
           <v:shape id="_x0000_i1049" type="#_x0000_t75" style="width:30pt;height:18pt" o:ole="">
             <v:imagedata r:id="rId51" o:title=""/>
           </v:shape>
-          <o:OLEObject Type="Embed" ProgID="Equation.3" ShapeID="_x0000_i1049" DrawAspect="Content" ObjectID="_1698569175" r:id="rId52"/>
+          <o:OLEObject Type="Embed" ProgID="Equation.3" ShapeID="_x0000_i1049" DrawAspect="Content" ObjectID="_1698581125" r:id="rId52"/>
         </w:object>
       </w:r>
       <w:r>
@@ -7015,7 +7273,15 @@
                 <w:sz w:val="24"/>
                 <w:szCs w:val="24"/>
               </w:rPr>
-              <w:t>2,7 + 0,41 = 3,11</w:t>
+              <w:t xml:space="preserve">2,7 + 0,41 = </w:t>
+            </w:r>
+            <w:r>
+              <w:rPr>
+                <w:sz w:val="24"/>
+                <w:szCs w:val="24"/>
+                <w:highlight w:val="green"/>
+              </w:rPr>
+              <w:t>3,11</w:t>
             </w:r>
           </w:p>
         </w:tc>
@@ -7138,6 +7404,7 @@
               <w:rPr>
                 <w:sz w:val="24"/>
                 <w:szCs w:val="24"/>
+                <w:highlight w:val="yellow"/>
                 <w:lang w:val="en-US"/>
               </w:rPr>
               <w:t>847.98</w:t>
@@ -7184,7 +7451,6 @@
                 <w:sz w:val="24"/>
                 <w:szCs w:val="24"/>
                 <w:highlight w:val="red"/>
-                <w:lang w:val="en-US"/>
               </w:rPr>
             </w:pPr>
             <w:r>
@@ -7225,18 +7491,18 @@
               <w:rPr>
                 <w:sz w:val="24"/>
                 <w:szCs w:val="24"/>
-                <w:lang w:val="en-US"/>
-              </w:rPr>
-              <w:t>2251</w:t>
+                <w:highlight w:val="yellow"/>
+              </w:rPr>
+              <w:t>9</w:t>
             </w:r>
             <w:proofErr w:type="gramEnd"/>
             <w:r>
               <w:rPr>
                 <w:sz w:val="24"/>
                 <w:szCs w:val="24"/>
-                <w:lang w:val="en-US"/>
-              </w:rPr>
-              <w:t>.47</w:t>
+                <w:highlight w:val="yellow"/>
+              </w:rPr>
+              <w:t>,1</w:t>
             </w:r>
           </w:p>
         </w:tc>
@@ -7287,7 +7553,6 @@
                 <w:sz w:val="24"/>
                 <w:szCs w:val="24"/>
                 <w:highlight w:val="red"/>
-                <w:lang w:val="en-US"/>
               </w:rPr>
             </w:pPr>
             <w:r>
@@ -7328,26 +7593,18 @@
               <w:rPr>
                 <w:sz w:val="24"/>
                 <w:szCs w:val="24"/>
-                <w:lang w:val="en-US"/>
-              </w:rPr>
-              <w:t>2</w:t>
-            </w:r>
-            <w:r>
-              <w:rPr>
-                <w:sz w:val="24"/>
-                <w:szCs w:val="24"/>
-                <w:lang w:val="en-US"/>
-              </w:rPr>
-              <w:t>6</w:t>
+                <w:highlight w:val="yellow"/>
+              </w:rPr>
+              <w:t>105</w:t>
             </w:r>
             <w:proofErr w:type="gramEnd"/>
             <w:r>
               <w:rPr>
                 <w:sz w:val="24"/>
                 <w:szCs w:val="24"/>
-                <w:lang w:val="en-US"/>
-              </w:rPr>
-              <w:t xml:space="preserve"> 606</w:t>
+                <w:highlight w:val="yellow"/>
+              </w:rPr>
+              <w:t>,99</w:t>
             </w:r>
           </w:p>
         </w:tc>
@@ -7407,7 +7664,16 @@
                 <w:szCs w:val="24"/>
                 <w:lang w:val="en-US"/>
               </w:rPr>
-              <w:t xml:space="preserve"> 630</w:t>
+              <w:t xml:space="preserve"> </w:t>
+            </w:r>
+            <w:r>
+              <w:rPr>
+                <w:sz w:val="24"/>
+                <w:szCs w:val="24"/>
+                <w:highlight w:val="green"/>
+                <w:lang w:val="en-US"/>
+              </w:rPr>
+              <w:t>630</w:t>
             </w:r>
           </w:p>
         </w:tc>
@@ -7451,36 +7717,34 @@
                 <w:b/>
                 <w:sz w:val="24"/>
                 <w:szCs w:val="24"/>
+              </w:rPr>
+            </w:pPr>
+            <w:r>
+              <w:rPr>
+                <w:b/>
+                <w:sz w:val="24"/>
+                <w:szCs w:val="24"/>
+                <w:highlight w:val="red"/>
+              </w:rPr>
+              <w:t>1704,87</w:t>
+            </w:r>
+            <w:r>
+              <w:rPr>
+                <w:b/>
+                <w:sz w:val="24"/>
+                <w:szCs w:val="24"/>
                 <w:lang w:val="en-US"/>
               </w:rPr>
-            </w:pPr>
+              <w:t xml:space="preserve"> </w:t>
+            </w:r>
             <w:r>
               <w:rPr>
                 <w:b/>
                 <w:sz w:val="24"/>
                 <w:szCs w:val="24"/>
-                <w:highlight w:val="red"/>
-              </w:rPr>
-              <w:t>1704,87</w:t>
-            </w:r>
-            <w:r>
-              <w:rPr>
-                <w:b/>
-                <w:sz w:val="24"/>
-                <w:szCs w:val="24"/>
-                <w:lang w:val="en-US"/>
-              </w:rPr>
-              <w:t xml:space="preserve"> </w:t>
-            </w:r>
-            <w:r>
-              <w:rPr>
-                <w:b/>
-                <w:sz w:val="24"/>
-                <w:szCs w:val="24"/>
                 <w:highlight w:val="green"/>
-                <w:lang w:val="en-US"/>
-              </w:rPr>
-              <w:t>30338.56</w:t>
+              </w:rPr>
+              <w:t>1596,18</w:t>
             </w:r>
           </w:p>
         </w:tc>
@@ -7541,7 +7805,7 @@
           <v:shape id="_x0000_i1050" type="#_x0000_t75" style="width:16.2pt;height:18pt" o:ole="">
             <v:imagedata r:id="rId53" o:title=""/>
           </v:shape>
-          <o:OLEObject Type="Embed" ProgID="Equation.3" ShapeID="_x0000_i1050" DrawAspect="Content" ObjectID="_1698569176" r:id="rId54"/>
+          <o:OLEObject Type="Embed" ProgID="Equation.3" ShapeID="_x0000_i1050" DrawAspect="Content" ObjectID="_1698581126" r:id="rId54"/>
         </w:object>
       </w:r>
       <w:r>
@@ -7611,7 +7875,7 @@
           <v:shape id="_x0000_i1051" type="#_x0000_t75" style="width:16.2pt;height:18pt" o:ole="">
             <v:imagedata r:id="rId55" o:title=""/>
           </v:shape>
-          <o:OLEObject Type="Embed" ProgID="Equation.3" ShapeID="_x0000_i1051" DrawAspect="Content" ObjectID="_1698569177" r:id="rId56"/>
+          <o:OLEObject Type="Embed" ProgID="Equation.3" ShapeID="_x0000_i1051" DrawAspect="Content" ObjectID="_1698581127" r:id="rId56"/>
         </w:object>
       </w:r>
       <w:r>
@@ -7657,15 +7921,34 @@
       <w:r>
         <w:rPr>
           <w:szCs w:val="24"/>
-          <w:lang w:val="en-US"/>
-        </w:rPr>
-        <w:t xml:space="preserve">30338.56 </w:t>
-      </w:r>
-      <w:r>
-        <w:rPr>
-          <w:szCs w:val="24"/>
-        </w:rPr>
-        <w:t xml:space="preserve">* 17% / 100% = </w:t>
+        </w:rPr>
+        <w:t>1596,</w:t>
+      </w:r>
+      <w:proofErr w:type="gramStart"/>
+      <w:r>
+        <w:rPr>
+          <w:szCs w:val="24"/>
+        </w:rPr>
+        <w:t xml:space="preserve">18 </w:t>
+      </w:r>
+      <w:r>
+        <w:rPr>
+          <w:szCs w:val="24"/>
+        </w:rPr>
+        <w:t xml:space="preserve"> </w:t>
+      </w:r>
+      <w:r>
+        <w:rPr>
+          <w:szCs w:val="24"/>
+        </w:rPr>
+        <w:t>*</w:t>
+      </w:r>
+      <w:proofErr w:type="gramEnd"/>
+      <w:r>
+        <w:rPr>
+          <w:szCs w:val="24"/>
+        </w:rPr>
+        <w:t xml:space="preserve"> 17% / 100% = </w:t>
       </w:r>
       <w:r>
         <w:rPr>
@@ -7687,15 +7970,13 @@
           <w:b/>
           <w:szCs w:val="24"/>
           <w:highlight w:val="green"/>
-          <w:lang w:val="en-US"/>
-        </w:rPr>
-        <w:t>5157.56</w:t>
-      </w:r>
-      <w:r>
-        <w:rPr>
-          <w:b/>
-          <w:szCs w:val="24"/>
-          <w:lang w:val="en-US"/>
+        </w:rPr>
+        <w:t>271,35</w:t>
+      </w:r>
+      <w:r>
+        <w:rPr>
+          <w:b/>
+          <w:szCs w:val="24"/>
         </w:rPr>
         <w:t xml:space="preserve"> </w:t>
       </w:r>
@@ -7749,7 +8030,7 @@
           <v:shape id="_x0000_i1052" type="#_x0000_t75" style="width:15pt;height:18pt" o:ole="">
             <v:imagedata r:id="rId57" o:title=""/>
           </v:shape>
-          <o:OLEObject Type="Embed" ProgID="Equation.3" ShapeID="_x0000_i1052" DrawAspect="Content" ObjectID="_1698569178" r:id="rId58"/>
+          <o:OLEObject Type="Embed" ProgID="Equation.3" ShapeID="_x0000_i1052" DrawAspect="Content" ObjectID="_1698581128" r:id="rId58"/>
         </w:object>
       </w:r>
       <w:r>
@@ -7788,15 +8069,21 @@
       <w:r>
         <w:rPr>
           <w:szCs w:val="24"/>
+        </w:rPr>
+        <w:t xml:space="preserve"> 1596,18</w:t>
+      </w:r>
+      <w:r>
+        <w:rPr>
+          <w:szCs w:val="24"/>
           <w:lang w:val="en-US"/>
         </w:rPr>
-        <w:t xml:space="preserve"> 30338.56</w:t>
-      </w:r>
-      <w:r>
-        <w:rPr>
-          <w:szCs w:val="24"/>
-        </w:rPr>
-        <w:t xml:space="preserve"> + </w:t>
+        <w:t xml:space="preserve"> </w:t>
+      </w:r>
+      <w:r>
+        <w:rPr>
+          <w:szCs w:val="24"/>
+        </w:rPr>
+        <w:t xml:space="preserve">+ </w:t>
       </w:r>
       <w:r>
         <w:rPr>
@@ -7814,9 +8101,8 @@
       <w:r>
         <w:rPr>
           <w:szCs w:val="24"/>
-          <w:lang w:val="en-US"/>
-        </w:rPr>
-        <w:t xml:space="preserve">5157.56 </w:t>
+        </w:rPr>
+        <w:t xml:space="preserve">271,35 </w:t>
       </w:r>
       <w:r>
         <w:rPr>
@@ -7844,15 +8130,13 @@
           <w:b/>
           <w:szCs w:val="24"/>
           <w:highlight w:val="green"/>
-          <w:lang w:val="en-US"/>
-        </w:rPr>
-        <w:t>35496.12</w:t>
-      </w:r>
-      <w:r>
-        <w:rPr>
-          <w:b/>
-          <w:szCs w:val="24"/>
-          <w:lang w:val="en-US"/>
+        </w:rPr>
+        <w:t>1867,53</w:t>
+      </w:r>
+      <w:r>
+        <w:rPr>
+          <w:b/>
+          <w:szCs w:val="24"/>
         </w:rPr>
         <w:t xml:space="preserve"> </w:t>
       </w:r>
@@ -8001,9 +8285,8 @@
       <w:r>
         <w:rPr>
           <w:szCs w:val="24"/>
-          <w:lang w:val="en-US"/>
-        </w:rPr>
-        <w:t xml:space="preserve">35496.12 </w:t>
+        </w:rPr>
+        <w:t xml:space="preserve">1867,53 </w:t>
       </w:r>
       <w:r>
         <w:rPr>
@@ -8031,15 +8314,13 @@
           <w:b/>
           <w:szCs w:val="24"/>
           <w:highlight w:val="green"/>
-          <w:lang w:val="en-US"/>
-        </w:rPr>
-        <w:t>42595.34</w:t>
-      </w:r>
-      <w:r>
-        <w:rPr>
-          <w:b/>
-          <w:szCs w:val="24"/>
-          <w:lang w:val="en-US"/>
+        </w:rPr>
+        <w:t>2241,04</w:t>
+      </w:r>
+      <w:r>
+        <w:rPr>
+          <w:b/>
+          <w:szCs w:val="24"/>
         </w:rPr>
         <w:t xml:space="preserve"> </w:t>
       </w:r>

</xml_diff>